<commit_message>
Roba Gabriel e di Giovanni
</commit_message>
<xml_diff>
--- a/UniPD/Tutor Inclusione/Gabriel S/Istituzioni di Matematica/29-11/Track Argomenti.docx
+++ b/UniPD/Tutor Inclusione/Gabriel S/Istituzioni di Matematica/29-11/Track Argomenti.docx
@@ -57,6 +57,38 @@
             <w:rStyle w:val="Collegamentoipertestuale"/>
           </w:rPr>
           <w:t>https://giuri.elearning.unipd.it/pluginfile.php/161911/mod_resource/content/4/prima_prova_parziale_23-24_SVOLTA.pdf</w:t>
+        </w:r>
+      </w:hyperlink>
+      <w:r>
+        <w:t xml:space="preserve"> </w:t>
+      </w:r>
+    </w:p>
+    <w:p>
+      <w:pPr>
+        <w:pStyle w:val="Paragrafoelenco"/>
+        <w:numPr>
+          <w:ilvl w:val="0"/>
+          <w:numId w:val="1"/>
+        </w:numPr>
+      </w:pPr>
+      <w:r>
+        <w:t>Esercizi di riferimento</w:t>
+      </w:r>
+    </w:p>
+    <w:p>
+      <w:pPr>
+        <w:pStyle w:val="Paragrafoelenco"/>
+        <w:numPr>
+          <w:ilvl w:val="1"/>
+          <w:numId w:val="1"/>
+        </w:numPr>
+      </w:pPr>
+      <w:hyperlink r:id="rId6" w:history="1">
+        <w:r>
+          <w:rPr>
+            <w:rStyle w:val="Collegamentoipertestuale"/>
+          </w:rPr>
+          <w:t>https://giuri.elearning.unipd.it/mod/resource/view.php?id=46481</w:t>
         </w:r>
       </w:hyperlink>
       <w:r>

</xml_diff>